<commit_message>
refactor and nutritions pages
</commit_message>
<xml_diff>
--- a/website media/references.docx
+++ b/website media/references.docx
@@ -34,11 +34,63 @@
       </w:r>
       <w:proofErr w:type="spellEnd"/>
       <w:r>
-        <w:t xml:space="preserve"> https://www.pexels.com/photo/blur-bunch-close-up-delicate-349600/</w:t>
+        <w:t xml:space="preserve"> </w:t>
       </w:r>
+      <w:hyperlink r:id="rId5" w:history="1">
+        <w:r>
+          <w:rPr>
+            <w:rStyle w:val="Hyperlink"/>
+          </w:rPr>
+          <w:t>https://www.pexels.com/photo/blur-bunch-close-up-delicate-349600/</w:t>
+        </w:r>
+      </w:hyperlink>
+    </w:p>
+    <w:p/>
+    <w:p>
+      <w:hyperlink r:id="rId6" w:history="1">
+        <w:r>
+          <w:rPr>
+            <w:rStyle w:val="Hyperlink"/>
+          </w:rPr>
+          <w:t>https://en.wikipedia.org/wiki/Coconut_oil#/media/File:Coconut_and_oil.jpg</w:t>
+        </w:r>
+      </w:hyperlink>
+    </w:p>
+    <w:p>
+      <w:hyperlink r:id="rId7" w:history="1">
+        <w:r>
+          <w:rPr>
+            <w:rStyle w:val="Hyperlink"/>
+          </w:rPr>
+          <w:t>https://en.wikipedia.org/wiki/Palm_oil#/media/File:Huile_de_palme_biologique_350g.jpg</w:t>
+        </w:r>
+      </w:hyperlink>
+    </w:p>
+    <w:p>
+      <w:hyperlink r:id="rId8" w:history="1">
+        <w:r>
+          <w:rPr>
+            <w:rStyle w:val="Hyperlink"/>
+          </w:rPr>
+          <w:t>https://en.wikipedia.org/wiki/Avocado#/media/File:Persea_americana_fruit_2.JPG</w:t>
+        </w:r>
+      </w:hyperlink>
+    </w:p>
+    <w:p>
+      <w:hyperlink r:id="rId9" w:history="1">
+        <w:r>
+          <w:rPr>
+            <w:rStyle w:val="Hyperlink"/>
+          </w:rPr>
+          <w:t>https://en.wikipedia.org/wiki/Flax#/media/File:Brown_Flax_Seeds.jpg</w:t>
+        </w:r>
+      </w:hyperlink>
+    </w:p>
+    <w:p>
       <w:bookmarkStart w:id="0" w:name="_GoBack"/>
       <w:bookmarkEnd w:id="0"/>
     </w:p>
+    <w:p/>
     <w:sectPr>
       <w:pgSz w:w="11906" w:h="16838"/>
       <w:pgMar w:top="1440" w:right="1440" w:bottom="1440" w:left="1440" w:header="708" w:footer="708" w:gutter="0"/>

</xml_diff>